<commit_message>
thots 1st jun 28
</commit_message>
<xml_diff>
--- a/Trading 2017_6_26.docx
+++ b/Trading 2017_6_26.docx
@@ -32,10 +32,145 @@
         </w:rPr>
         <w:t>oing some correction</w:t>
       </w:r>
+    </w:p>
+    <w:p/>
+    <w:p/>
+    <w:p/>
+    <w:p/>
+    <w:p>
+      <w:r>
+        <w:t>6.27.2017</w:t>
+      </w:r>
+    </w:p>
+    <w:p>
+      <w:r>
+        <w:t>P</w:t>
+      </w:r>
+      <w:r>
+        <w:rPr>
+          <w:rFonts w:hint="eastAsia"/>
+        </w:rPr>
+        <w:t>m trade was a good op for the futs.</w:t>
+      </w:r>
+    </w:p>
+    <w:p>
+      <w:pPr>
+        <w:rPr>
+          <w:rFonts w:hint="eastAsia"/>
+        </w:rPr>
+      </w:pPr>
+      <w:r>
+        <w:rPr>
+          <w:rFonts w:hint="eastAsia"/>
+        </w:rPr>
+        <w:t>Rolling into july.</w:t>
+      </w:r>
+    </w:p>
+    <w:p>
+      <w:pPr>
+        <w:rPr>
+          <w:rFonts w:hint="eastAsia"/>
+        </w:rPr>
+      </w:pPr>
+    </w:p>
+    <w:p>
+      <w:pPr>
+        <w:rPr>
+          <w:rFonts w:hint="eastAsia"/>
+        </w:rPr>
+      </w:pPr>
+      <w:r>
+        <w:rPr>
+          <w:rFonts w:hint="eastAsia"/>
+        </w:rPr>
+        <w:t>6.28</w:t>
+      </w:r>
+    </w:p>
+    <w:p>
+      <w:pPr>
+        <w:rPr>
+          <w:rFonts w:hint="eastAsia"/>
+        </w:rPr>
+      </w:pPr>
+      <w:r>
+        <w:rPr>
+          <w:rFonts w:hint="eastAsia"/>
+        </w:rPr>
+        <w:t xml:space="preserve">Ytd was a V shape and index got pulled up. </w:t>
+      </w:r>
+    </w:p>
+    <w:p>
+      <w:pPr>
+        <w:rPr>
+          <w:rFonts w:hint="eastAsia"/>
+        </w:rPr>
+      </w:pPr>
+      <w:r>
+        <w:t>Today</w:t>
+      </w:r>
+      <w:r>
+        <w:rPr>
+          <w:rFonts w:hint="eastAsia"/>
+        </w:rPr>
+        <w:t xml:space="preserve"> no index support, singles retreated.</w:t>
+      </w:r>
+    </w:p>
+    <w:p>
+      <w:pPr>
+        <w:rPr>
+          <w:rFonts w:hint="eastAsia"/>
+        </w:rPr>
+      </w:pPr>
+      <w:r>
+        <w:rPr>
+          <w:rFonts w:hint="eastAsia"/>
+        </w:rPr>
+        <w:t xml:space="preserve">Added 800k delta across various stocks which has ytd close support. </w:t>
+      </w:r>
+    </w:p>
+    <w:p>
+      <w:pPr>
+        <w:rPr>
+          <w:rFonts w:hint="eastAsia"/>
+        </w:rPr>
+      </w:pPr>
+      <w:r>
+        <w:rPr>
+          <w:rFonts w:hint="eastAsia"/>
+        </w:rPr>
+        <w:t xml:space="preserve">Index force is too big rendering SS rebound unlikely. </w:t>
+      </w:r>
+    </w:p>
+    <w:p>
+      <w:r>
+        <w:rPr>
+          <w:rFonts w:hint="eastAsia"/>
+        </w:rPr>
+        <w:t>Big caps showing /\ which is good for tmr pm, trade some futs then, note to</w:t>
+      </w:r>
+      <w:r>
+        <w:rPr>
+          <w:rFonts w:hint="eastAsia"/>
+        </w:rPr>
+        <w:t xml:space="preserve"> roll and trade Jul futs. </w:t>
+      </w:r>
       <w:bookmarkStart w:id="0" w:name="_GoBack"/>
       <w:bookmarkEnd w:id="0"/>
+      <w:r>
+        <w:rPr>
+          <w:rFonts w:hint="eastAsia"/>
+        </w:rPr>
+        <w:t xml:space="preserve"> </w:t>
+      </w:r>
     </w:p>
     <w:p/>
+    <w:p>
+      <w:pPr>
+        <w:rPr>
+          <w:rFonts w:hint="eastAsia"/>
+        </w:rPr>
+      </w:pPr>
+    </w:p>
     <w:sectPr>
       <w:pgSz w:w="11906" w:h="16838"/>
       <w:pgMar w:top="1440" w:right="1800" w:bottom="1440" w:left="1800" w:header="851" w:footer="992" w:gutter="0"/>
@@ -234,6 +369,27 @@
     <w:semiHidden/>
     <w:unhideWhenUsed/>
   </w:style>
+  <w:style w:type="paragraph" w:styleId="a3">
+    <w:name w:val="Date"/>
+    <w:basedOn w:val="a"/>
+    <w:next w:val="a"/>
+    <w:link w:val="Char"/>
+    <w:uiPriority w:val="99"/>
+    <w:semiHidden/>
+    <w:unhideWhenUsed/>
+    <w:rsid w:val="009B547C"/>
+    <w:pPr>
+      <w:ind w:leftChars="2500" w:left="100"/>
+    </w:pPr>
+  </w:style>
+  <w:style w:type="character" w:customStyle="1" w:styleId="Char">
+    <w:name w:val="日期 Char"/>
+    <w:basedOn w:val="a0"/>
+    <w:link w:val="a3"/>
+    <w:uiPriority w:val="99"/>
+    <w:semiHidden/>
+    <w:rsid w:val="009B547C"/>
+  </w:style>
 </w:styles>
 </file>
 
@@ -425,6 +581,27 @@
     <w:semiHidden/>
     <w:unhideWhenUsed/>
   </w:style>
+  <w:style w:type="paragraph" w:styleId="a3">
+    <w:name w:val="Date"/>
+    <w:basedOn w:val="a"/>
+    <w:next w:val="a"/>
+    <w:link w:val="Char"/>
+    <w:uiPriority w:val="99"/>
+    <w:semiHidden/>
+    <w:unhideWhenUsed/>
+    <w:rsid w:val="009B547C"/>
+    <w:pPr>
+      <w:ind w:leftChars="2500" w:left="100"/>
+    </w:pPr>
+  </w:style>
+  <w:style w:type="character" w:customStyle="1" w:styleId="Char">
+    <w:name w:val="日期 Char"/>
+    <w:basedOn w:val="a0"/>
+    <w:link w:val="a3"/>
+    <w:uiPriority w:val="99"/>
+    <w:semiHidden/>
+    <w:rsid w:val="009B547C"/>
+  </w:style>
 </w:styles>
 </file>
 

</xml_diff>